<commit_message>
05 May files added
</commit_message>
<xml_diff>
--- a/JavaScript/JavaScript_MCQ/Exam4_JavaScript_A.docx
+++ b/JavaScript/JavaScript_MCQ/Exam4_JavaScript_A.docx
@@ -1,6 +1,6 @@
 
 <file path=word/document.xml><?xml version="1.0" encoding="utf-8"?>
-<w:document xmlns:wpc="http://schemas.microsoft.com/office/word/2010/wordprocessingCanvas" xmlns:cx="http://schemas.microsoft.com/office/drawing/2014/chartex" xmlns:cx1="http://schemas.microsoft.com/office/drawing/2015/9/8/chartex" xmlns:cx2="http://schemas.microsoft.com/office/drawing/2015/10/21/chartex" xmlns:cx3="http://schemas.microsoft.com/office/drawing/2016/5/9/chartex" xmlns:cx4="http://schemas.microsoft.com/office/drawing/2016/5/10/chartex" xmlns:cx5="http://schemas.microsoft.com/office/drawing/2016/5/11/chartex" xmlns:cx6="http://schemas.microsoft.com/office/drawing/2016/5/12/chartex" xmlns:cx7="http://schemas.microsoft.com/office/drawing/2016/5/13/chartex" xmlns:cx8="http://schemas.microsoft.com/office/drawing/2016/5/14/chartex" xmlns:mc="http://schemas.openxmlformats.org/markup-compatibility/2006" xmlns:aink="http://schemas.microsoft.com/office/drawing/2016/ink" xmlns:am3d="http://schemas.microsoft.com/office/drawing/2017/model3d" xmlns:o="urn:schemas-microsoft-com:office:office" xmlns:r="http://schemas.openxmlformats.org/officeDocument/2006/relationships" xmlns:m="http://schemas.openxmlformats.org/officeDocument/2006/math" xmlns:v="urn:schemas-microsoft-com:vml" xmlns:wp14="http://schemas.microsoft.com/office/word/2010/wordprocessingDrawing" xmlns:wp="http://schemas.openxmlformats.org/drawingml/2006/wordprocessingDrawing" xmlns:w10="urn:schemas-microsoft-com:office:word" xmlns:w="http://schemas.openxmlformats.org/wordprocessingml/2006/main" xmlns:w14="http://schemas.microsoft.com/office/word/2010/wordml" xmlns:w15="http://schemas.microsoft.com/office/word/2012/wordml" xmlns:w16cex="http://schemas.microsoft.com/office/word/2018/wordml/cex" xmlns:w16cid="http://schemas.microsoft.com/office/word/2016/wordml/cid" xmlns:w16="http://schemas.microsoft.com/office/word/2018/wordml" xmlns:w16se="http://schemas.microsoft.com/office/word/2015/wordml/symex" xmlns:wpg="http://schemas.microsoft.com/office/word/2010/wordprocessingGroup" xmlns:wpi="http://schemas.microsoft.com/office/word/2010/wordprocessingInk" xmlns:wne="http://schemas.microsoft.com/office/word/2006/wordml" xmlns:wps="http://schemas.microsoft.com/office/word/2010/wordprocessingShape" mc:Ignorable="w14 w15 w16se w16cid w16 w16cex wp14">
+<w:document xmlns:wpc="http://schemas.microsoft.com/office/word/2010/wordprocessingCanvas" xmlns:cx="http://schemas.microsoft.com/office/drawing/2014/chartex" xmlns:cx1="http://schemas.microsoft.com/office/drawing/2015/9/8/chartex" xmlns:cx2="http://schemas.microsoft.com/office/drawing/2015/10/21/chartex" xmlns:cx3="http://schemas.microsoft.com/office/drawing/2016/5/9/chartex" xmlns:cx4="http://schemas.microsoft.com/office/drawing/2016/5/10/chartex" xmlns:cx5="http://schemas.microsoft.com/office/drawing/2016/5/11/chartex" xmlns:cx6="http://schemas.microsoft.com/office/drawing/2016/5/12/chartex" xmlns:cx7="http://schemas.microsoft.com/office/drawing/2016/5/13/chartex" xmlns:cx8="http://schemas.microsoft.com/office/drawing/2016/5/14/chartex" xmlns:mc="http://schemas.openxmlformats.org/markup-compatibility/2006" xmlns:aink="http://schemas.microsoft.com/office/drawing/2016/ink" xmlns:am3d="http://schemas.microsoft.com/office/drawing/2017/model3d" xmlns:o="urn:schemas-microsoft-com:office:office" xmlns:oel="http://schemas.microsoft.com/office/2019/extlst" xmlns:r="http://schemas.openxmlformats.org/officeDocument/2006/relationships" xmlns:m="http://schemas.openxmlformats.org/officeDocument/2006/math" xmlns:v="urn:schemas-microsoft-com:vml" xmlns:wp14="http://schemas.microsoft.com/office/word/2010/wordprocessingDrawing" xmlns:wp="http://schemas.openxmlformats.org/drawingml/2006/wordprocessingDrawing" xmlns:w10="urn:schemas-microsoft-com:office:word" xmlns:w="http://schemas.openxmlformats.org/wordprocessingml/2006/main" xmlns:w14="http://schemas.microsoft.com/office/word/2010/wordml" xmlns:w15="http://schemas.microsoft.com/office/word/2012/wordml" xmlns:w16cex="http://schemas.microsoft.com/office/word/2018/wordml/cex" xmlns:w16cid="http://schemas.microsoft.com/office/word/2016/wordml/cid" xmlns:w16="http://schemas.microsoft.com/office/word/2018/wordml" xmlns:w16sdtdh="http://schemas.microsoft.com/office/word/2020/wordml/sdtdatahash" xmlns:w16se="http://schemas.microsoft.com/office/word/2015/wordml/symex" xmlns:wpg="http://schemas.microsoft.com/office/word/2010/wordprocessingGroup" xmlns:wpi="http://schemas.microsoft.com/office/word/2010/wordprocessingInk" xmlns:wne="http://schemas.microsoft.com/office/word/2006/wordml" xmlns:wps="http://schemas.microsoft.com/office/word/2010/wordprocessingShape" mc:Ignorable="w14 w15 w16se w16cid w16 w16cex w16sdtdh wp14">
   <w:body>
     <w:p>
       <w:pPr>
@@ -750,6 +750,72 @@
                 <w:szCs w:val="22"/>
               </w:rPr>
             </w:pPr>
+            <w:proofErr w:type="spellStart"/>
+            <w:proofErr w:type="gramStart"/>
+            <w:r>
+              <w:rPr>
+                <w:rFonts w:cstheme="minorHAnsi"/>
+                <w:szCs w:val="22"/>
+              </w:rPr>
+              <w:t>document.write</w:t>
+            </w:r>
+            <w:proofErr w:type="spellEnd"/>
+            <w:proofErr w:type="gramEnd"/>
+            <w:r>
+              <w:rPr>
+                <w:rFonts w:cstheme="minorHAnsi"/>
+                <w:szCs w:val="22"/>
+              </w:rPr>
+              <w:t>("</w:t>
+            </w:r>
+            <w:proofErr w:type="spellStart"/>
+            <w:r>
+              <w:rPr>
+                <w:rFonts w:cstheme="minorHAnsi"/>
+                <w:szCs w:val="22"/>
+              </w:rPr>
+              <w:t>i</w:t>
+            </w:r>
+            <w:proofErr w:type="spellEnd"/>
+            <w:r>
+              <w:rPr>
+                <w:rFonts w:cstheme="minorHAnsi"/>
+                <w:szCs w:val="22"/>
+              </w:rPr>
+              <w:t>="+</w:t>
+            </w:r>
+            <w:proofErr w:type="spellStart"/>
+            <w:r>
+              <w:rPr>
+                <w:rFonts w:cstheme="minorHAnsi"/>
+                <w:szCs w:val="22"/>
+              </w:rPr>
+              <w:t>i</w:t>
+            </w:r>
+            <w:proofErr w:type="spellEnd"/>
+            <w:r>
+              <w:rPr>
+                <w:rFonts w:cstheme="minorHAnsi"/>
+                <w:szCs w:val="22"/>
+              </w:rPr>
+              <w:t>+"and j="+j);</w:t>
+            </w:r>
+          </w:p>
+          <w:p>
+            <w:pPr>
+              <w:rPr>
+                <w:rFonts w:cstheme="minorHAnsi"/>
+                <w:szCs w:val="22"/>
+              </w:rPr>
+            </w:pPr>
+          </w:p>
+          <w:p>
+            <w:pPr>
+              <w:rPr>
+                <w:rFonts w:cstheme="minorHAnsi"/>
+                <w:szCs w:val="22"/>
+              </w:rPr>
+            </w:pPr>
             <w:r>
               <w:rPr>
                 <w:rFonts w:cstheme="minorHAnsi"/>
@@ -797,6 +863,7 @@
               </w:rPr>
             </w:pPr>
             <w:proofErr w:type="spellStart"/>
+            <w:proofErr w:type="gramStart"/>
             <w:r>
               <w:rPr>
                 <w:rFonts w:cstheme="minorHAnsi"/>
@@ -805,6 +872,7 @@
               <w:t>document.write</w:t>
             </w:r>
             <w:proofErr w:type="spellEnd"/>
+            <w:proofErr w:type="gramEnd"/>
             <w:r>
               <w:rPr>
                 <w:rFonts w:cstheme="minorHAnsi"/>
@@ -4846,15 +4914,7 @@
                 <w:szCs w:val="22"/>
                 <w:highlight w:val="yellow"/>
               </w:rPr>
-              <w:t xml:space="preserve">d. </w:t>
-            </w:r>
-            <w:r>
-              <w:rPr>
-                <w:rFonts w:cstheme="minorHAnsi"/>
-                <w:szCs w:val="22"/>
-                <w:highlight w:val="yellow"/>
-              </w:rPr>
-              <w:t>1</w:t>
+              <w:t>d. 1</w:t>
             </w:r>
           </w:p>
         </w:tc>
@@ -4913,7 +4973,7 @@
 </file>
 
 <file path=word/endnotes.xml><?xml version="1.0" encoding="utf-8"?>
-<w:endnotes xmlns:wpc="http://schemas.microsoft.com/office/word/2010/wordprocessingCanvas" xmlns:cx="http://schemas.microsoft.com/office/drawing/2014/chartex" xmlns:cx1="http://schemas.microsoft.com/office/drawing/2015/9/8/chartex" xmlns:cx2="http://schemas.microsoft.com/office/drawing/2015/10/21/chartex" xmlns:cx3="http://schemas.microsoft.com/office/drawing/2016/5/9/chartex" xmlns:cx4="http://schemas.microsoft.com/office/drawing/2016/5/10/chartex" xmlns:cx5="http://schemas.microsoft.com/office/drawing/2016/5/11/chartex" xmlns:cx6="http://schemas.microsoft.com/office/drawing/2016/5/12/chartex" xmlns:cx7="http://schemas.microsoft.com/office/drawing/2016/5/13/chartex" xmlns:cx8="http://schemas.microsoft.com/office/drawing/2016/5/14/chartex" xmlns:mc="http://schemas.openxmlformats.org/markup-compatibility/2006" xmlns:aink="http://schemas.microsoft.com/office/drawing/2016/ink" xmlns:am3d="http://schemas.microsoft.com/office/drawing/2017/model3d" xmlns:o="urn:schemas-microsoft-com:office:office" xmlns:r="http://schemas.openxmlformats.org/officeDocument/2006/relationships" xmlns:m="http://schemas.openxmlformats.org/officeDocument/2006/math" xmlns:v="urn:schemas-microsoft-com:vml" xmlns:wp14="http://schemas.microsoft.com/office/word/2010/wordprocessingDrawing" xmlns:wp="http://schemas.openxmlformats.org/drawingml/2006/wordprocessingDrawing" xmlns:w10="urn:schemas-microsoft-com:office:word" xmlns:w="http://schemas.openxmlformats.org/wordprocessingml/2006/main" xmlns:w14="http://schemas.microsoft.com/office/word/2010/wordml" xmlns:w15="http://schemas.microsoft.com/office/word/2012/wordml" xmlns:w16cex="http://schemas.microsoft.com/office/word/2018/wordml/cex" xmlns:w16cid="http://schemas.microsoft.com/office/word/2016/wordml/cid" xmlns:w16="http://schemas.microsoft.com/office/word/2018/wordml" xmlns:w16se="http://schemas.microsoft.com/office/word/2015/wordml/symex" xmlns:wpg="http://schemas.microsoft.com/office/word/2010/wordprocessingGroup" xmlns:wpi="http://schemas.microsoft.com/office/word/2010/wordprocessingInk" xmlns:wne="http://schemas.microsoft.com/office/word/2006/wordml" xmlns:wps="http://schemas.microsoft.com/office/word/2010/wordprocessingShape" mc:Ignorable="w14 w15 w16se w16cid w16 w16cex wp14">
+<w:endnotes xmlns:wpc="http://schemas.microsoft.com/office/word/2010/wordprocessingCanvas" xmlns:cx="http://schemas.microsoft.com/office/drawing/2014/chartex" xmlns:cx1="http://schemas.microsoft.com/office/drawing/2015/9/8/chartex" xmlns:cx2="http://schemas.microsoft.com/office/drawing/2015/10/21/chartex" xmlns:cx3="http://schemas.microsoft.com/office/drawing/2016/5/9/chartex" xmlns:cx4="http://schemas.microsoft.com/office/drawing/2016/5/10/chartex" xmlns:cx5="http://schemas.microsoft.com/office/drawing/2016/5/11/chartex" xmlns:cx6="http://schemas.microsoft.com/office/drawing/2016/5/12/chartex" xmlns:cx7="http://schemas.microsoft.com/office/drawing/2016/5/13/chartex" xmlns:cx8="http://schemas.microsoft.com/office/drawing/2016/5/14/chartex" xmlns:mc="http://schemas.openxmlformats.org/markup-compatibility/2006" xmlns:aink="http://schemas.microsoft.com/office/drawing/2016/ink" xmlns:am3d="http://schemas.microsoft.com/office/drawing/2017/model3d" xmlns:o="urn:schemas-microsoft-com:office:office" xmlns:oel="http://schemas.microsoft.com/office/2019/extlst" xmlns:r="http://schemas.openxmlformats.org/officeDocument/2006/relationships" xmlns:m="http://schemas.openxmlformats.org/officeDocument/2006/math" xmlns:v="urn:schemas-microsoft-com:vml" xmlns:wp14="http://schemas.microsoft.com/office/word/2010/wordprocessingDrawing" xmlns:wp="http://schemas.openxmlformats.org/drawingml/2006/wordprocessingDrawing" xmlns:w10="urn:schemas-microsoft-com:office:word" xmlns:w="http://schemas.openxmlformats.org/wordprocessingml/2006/main" xmlns:w14="http://schemas.microsoft.com/office/word/2010/wordml" xmlns:w15="http://schemas.microsoft.com/office/word/2012/wordml" xmlns:w16cex="http://schemas.microsoft.com/office/word/2018/wordml/cex" xmlns:w16cid="http://schemas.microsoft.com/office/word/2016/wordml/cid" xmlns:w16="http://schemas.microsoft.com/office/word/2018/wordml" xmlns:w16sdtdh="http://schemas.microsoft.com/office/word/2020/wordml/sdtdatahash" xmlns:w16se="http://schemas.microsoft.com/office/word/2015/wordml/symex" xmlns:wpg="http://schemas.microsoft.com/office/word/2010/wordprocessingGroup" xmlns:wpi="http://schemas.microsoft.com/office/word/2010/wordprocessingInk" xmlns:wne="http://schemas.microsoft.com/office/word/2006/wordml" xmlns:wps="http://schemas.microsoft.com/office/word/2010/wordprocessingShape" mc:Ignorable="w14 w15 w16se w16cid w16 w16cex w16sdtdh wp14">
   <w:endnote w:type="separator" w:id="-1">
     <w:p>
       <w:pPr>
@@ -4938,7 +4998,7 @@
 </file>
 
 <file path=word/footer1.xml><?xml version="1.0" encoding="utf-8"?>
-<w:ftr xmlns:wpc="http://schemas.microsoft.com/office/word/2010/wordprocessingCanvas" xmlns:cx="http://schemas.microsoft.com/office/drawing/2014/chartex" xmlns:cx1="http://schemas.microsoft.com/office/drawing/2015/9/8/chartex" xmlns:cx2="http://schemas.microsoft.com/office/drawing/2015/10/21/chartex" xmlns:cx3="http://schemas.microsoft.com/office/drawing/2016/5/9/chartex" xmlns:cx4="http://schemas.microsoft.com/office/drawing/2016/5/10/chartex" xmlns:cx5="http://schemas.microsoft.com/office/drawing/2016/5/11/chartex" xmlns:cx6="http://schemas.microsoft.com/office/drawing/2016/5/12/chartex" xmlns:cx7="http://schemas.microsoft.com/office/drawing/2016/5/13/chartex" xmlns:cx8="http://schemas.microsoft.com/office/drawing/2016/5/14/chartex" xmlns:mc="http://schemas.openxmlformats.org/markup-compatibility/2006" xmlns:aink="http://schemas.microsoft.com/office/drawing/2016/ink" xmlns:am3d="http://schemas.microsoft.com/office/drawing/2017/model3d" xmlns:o="urn:schemas-microsoft-com:office:office" xmlns:r="http://schemas.openxmlformats.org/officeDocument/2006/relationships" xmlns:m="http://schemas.openxmlformats.org/officeDocument/2006/math" xmlns:v="urn:schemas-microsoft-com:vml" xmlns:wp14="http://schemas.microsoft.com/office/word/2010/wordprocessingDrawing" xmlns:wp="http://schemas.openxmlformats.org/drawingml/2006/wordprocessingDrawing" xmlns:w10="urn:schemas-microsoft-com:office:word" xmlns:w="http://schemas.openxmlformats.org/wordprocessingml/2006/main" xmlns:w14="http://schemas.microsoft.com/office/word/2010/wordml" xmlns:w15="http://schemas.microsoft.com/office/word/2012/wordml" xmlns:w16cex="http://schemas.microsoft.com/office/word/2018/wordml/cex" xmlns:w16cid="http://schemas.microsoft.com/office/word/2016/wordml/cid" xmlns:w16="http://schemas.microsoft.com/office/word/2018/wordml" xmlns:w16se="http://schemas.microsoft.com/office/word/2015/wordml/symex" xmlns:wpg="http://schemas.microsoft.com/office/word/2010/wordprocessingGroup" xmlns:wpi="http://schemas.microsoft.com/office/word/2010/wordprocessingInk" xmlns:wne="http://schemas.microsoft.com/office/word/2006/wordml" xmlns:wps="http://schemas.microsoft.com/office/word/2010/wordprocessingShape" mc:Ignorable="w14 w15 w16se w16cid w16 w16cex wp14">
+<w:ftr xmlns:wpc="http://schemas.microsoft.com/office/word/2010/wordprocessingCanvas" xmlns:cx="http://schemas.microsoft.com/office/drawing/2014/chartex" xmlns:cx1="http://schemas.microsoft.com/office/drawing/2015/9/8/chartex" xmlns:cx2="http://schemas.microsoft.com/office/drawing/2015/10/21/chartex" xmlns:cx3="http://schemas.microsoft.com/office/drawing/2016/5/9/chartex" xmlns:cx4="http://schemas.microsoft.com/office/drawing/2016/5/10/chartex" xmlns:cx5="http://schemas.microsoft.com/office/drawing/2016/5/11/chartex" xmlns:cx6="http://schemas.microsoft.com/office/drawing/2016/5/12/chartex" xmlns:cx7="http://schemas.microsoft.com/office/drawing/2016/5/13/chartex" xmlns:cx8="http://schemas.microsoft.com/office/drawing/2016/5/14/chartex" xmlns:mc="http://schemas.openxmlformats.org/markup-compatibility/2006" xmlns:aink="http://schemas.microsoft.com/office/drawing/2016/ink" xmlns:am3d="http://schemas.microsoft.com/office/drawing/2017/model3d" xmlns:o="urn:schemas-microsoft-com:office:office" xmlns:oel="http://schemas.microsoft.com/office/2019/extlst" xmlns:r="http://schemas.openxmlformats.org/officeDocument/2006/relationships" xmlns:m="http://schemas.openxmlformats.org/officeDocument/2006/math" xmlns:v="urn:schemas-microsoft-com:vml" xmlns:wp14="http://schemas.microsoft.com/office/word/2010/wordprocessingDrawing" xmlns:wp="http://schemas.openxmlformats.org/drawingml/2006/wordprocessingDrawing" xmlns:w10="urn:schemas-microsoft-com:office:word" xmlns:w="http://schemas.openxmlformats.org/wordprocessingml/2006/main" xmlns:w14="http://schemas.microsoft.com/office/word/2010/wordml" xmlns:w15="http://schemas.microsoft.com/office/word/2012/wordml" xmlns:w16cex="http://schemas.microsoft.com/office/word/2018/wordml/cex" xmlns:w16cid="http://schemas.microsoft.com/office/word/2016/wordml/cid" xmlns:w16="http://schemas.microsoft.com/office/word/2018/wordml" xmlns:w16sdtdh="http://schemas.microsoft.com/office/word/2020/wordml/sdtdatahash" xmlns:w16se="http://schemas.microsoft.com/office/word/2015/wordml/symex" xmlns:wpg="http://schemas.microsoft.com/office/word/2010/wordprocessingGroup" xmlns:wpi="http://schemas.microsoft.com/office/word/2010/wordprocessingInk" xmlns:wne="http://schemas.microsoft.com/office/word/2006/wordml" xmlns:wps="http://schemas.microsoft.com/office/word/2010/wordprocessingShape" mc:Ignorable="w14 w15 w16se w16cid w16 w16cex w16sdtdh wp14">
   <w:p>
     <w:pPr>
       <w:pStyle w:val="Footer"/>
@@ -4948,7 +5008,7 @@
 </file>
 
 <file path=word/footer2.xml><?xml version="1.0" encoding="utf-8"?>
-<w:ftr xmlns:wpc="http://schemas.microsoft.com/office/word/2010/wordprocessingCanvas" xmlns:cx="http://schemas.microsoft.com/office/drawing/2014/chartex" xmlns:cx1="http://schemas.microsoft.com/office/drawing/2015/9/8/chartex" xmlns:cx2="http://schemas.microsoft.com/office/drawing/2015/10/21/chartex" xmlns:cx3="http://schemas.microsoft.com/office/drawing/2016/5/9/chartex" xmlns:cx4="http://schemas.microsoft.com/office/drawing/2016/5/10/chartex" xmlns:cx5="http://schemas.microsoft.com/office/drawing/2016/5/11/chartex" xmlns:cx6="http://schemas.microsoft.com/office/drawing/2016/5/12/chartex" xmlns:cx7="http://schemas.microsoft.com/office/drawing/2016/5/13/chartex" xmlns:cx8="http://schemas.microsoft.com/office/drawing/2016/5/14/chartex" xmlns:mc="http://schemas.openxmlformats.org/markup-compatibility/2006" xmlns:aink="http://schemas.microsoft.com/office/drawing/2016/ink" xmlns:am3d="http://schemas.microsoft.com/office/drawing/2017/model3d" xmlns:o="urn:schemas-microsoft-com:office:office" xmlns:r="http://schemas.openxmlformats.org/officeDocument/2006/relationships" xmlns:m="http://schemas.openxmlformats.org/officeDocument/2006/math" xmlns:v="urn:schemas-microsoft-com:vml" xmlns:wp14="http://schemas.microsoft.com/office/word/2010/wordprocessingDrawing" xmlns:wp="http://schemas.openxmlformats.org/drawingml/2006/wordprocessingDrawing" xmlns:w10="urn:schemas-microsoft-com:office:word" xmlns:w="http://schemas.openxmlformats.org/wordprocessingml/2006/main" xmlns:w14="http://schemas.microsoft.com/office/word/2010/wordml" xmlns:w15="http://schemas.microsoft.com/office/word/2012/wordml" xmlns:w16cex="http://schemas.microsoft.com/office/word/2018/wordml/cex" xmlns:w16cid="http://schemas.microsoft.com/office/word/2016/wordml/cid" xmlns:w16="http://schemas.microsoft.com/office/word/2018/wordml" xmlns:w16se="http://schemas.microsoft.com/office/word/2015/wordml/symex" xmlns:wpg="http://schemas.microsoft.com/office/word/2010/wordprocessingGroup" xmlns:wpi="http://schemas.microsoft.com/office/word/2010/wordprocessingInk" xmlns:wne="http://schemas.microsoft.com/office/word/2006/wordml" xmlns:wps="http://schemas.microsoft.com/office/word/2010/wordprocessingShape" mc:Ignorable="w14 w15 w16se w16cid w16 w16cex wp14">
+<w:ftr xmlns:wpc="http://schemas.microsoft.com/office/word/2010/wordprocessingCanvas" xmlns:cx="http://schemas.microsoft.com/office/drawing/2014/chartex" xmlns:cx1="http://schemas.microsoft.com/office/drawing/2015/9/8/chartex" xmlns:cx2="http://schemas.microsoft.com/office/drawing/2015/10/21/chartex" xmlns:cx3="http://schemas.microsoft.com/office/drawing/2016/5/9/chartex" xmlns:cx4="http://schemas.microsoft.com/office/drawing/2016/5/10/chartex" xmlns:cx5="http://schemas.microsoft.com/office/drawing/2016/5/11/chartex" xmlns:cx6="http://schemas.microsoft.com/office/drawing/2016/5/12/chartex" xmlns:cx7="http://schemas.microsoft.com/office/drawing/2016/5/13/chartex" xmlns:cx8="http://schemas.microsoft.com/office/drawing/2016/5/14/chartex" xmlns:mc="http://schemas.openxmlformats.org/markup-compatibility/2006" xmlns:aink="http://schemas.microsoft.com/office/drawing/2016/ink" xmlns:am3d="http://schemas.microsoft.com/office/drawing/2017/model3d" xmlns:o="urn:schemas-microsoft-com:office:office" xmlns:oel="http://schemas.microsoft.com/office/2019/extlst" xmlns:r="http://schemas.openxmlformats.org/officeDocument/2006/relationships" xmlns:m="http://schemas.openxmlformats.org/officeDocument/2006/math" xmlns:v="urn:schemas-microsoft-com:vml" xmlns:wp14="http://schemas.microsoft.com/office/word/2010/wordprocessingDrawing" xmlns:wp="http://schemas.openxmlformats.org/drawingml/2006/wordprocessingDrawing" xmlns:w10="urn:schemas-microsoft-com:office:word" xmlns:w="http://schemas.openxmlformats.org/wordprocessingml/2006/main" xmlns:w14="http://schemas.microsoft.com/office/word/2010/wordml" xmlns:w15="http://schemas.microsoft.com/office/word/2012/wordml" xmlns:w16cex="http://schemas.microsoft.com/office/word/2018/wordml/cex" xmlns:w16cid="http://schemas.microsoft.com/office/word/2016/wordml/cid" xmlns:w16="http://schemas.microsoft.com/office/word/2018/wordml" xmlns:w16sdtdh="http://schemas.microsoft.com/office/word/2020/wordml/sdtdatahash" xmlns:w16se="http://schemas.microsoft.com/office/word/2015/wordml/symex" xmlns:wpg="http://schemas.microsoft.com/office/word/2010/wordprocessingGroup" xmlns:wpi="http://schemas.microsoft.com/office/word/2010/wordprocessingInk" xmlns:wne="http://schemas.microsoft.com/office/word/2006/wordml" xmlns:wps="http://schemas.microsoft.com/office/word/2010/wordprocessingShape" mc:Ignorable="w14 w15 w16se w16cid w16 w16cex w16sdtdh wp14">
   <w:p>
     <w:pPr>
       <w:pStyle w:val="Footer"/>
@@ -4966,7 +5026,7 @@
       <w:rPr>
         <w:noProof/>
       </w:rPr>
-      <w:t>Tuesday, March 23, 2021</w:t>
+      <w:t>Sunday, June 5, 2022</w:t>
     </w:r>
     <w:r>
       <w:fldChar w:fldCharType="end"/>
@@ -5017,7 +5077,7 @@
 </file>
 
 <file path=word/footer3.xml><?xml version="1.0" encoding="utf-8"?>
-<w:ftr xmlns:wpc="http://schemas.microsoft.com/office/word/2010/wordprocessingCanvas" xmlns:cx="http://schemas.microsoft.com/office/drawing/2014/chartex" xmlns:cx1="http://schemas.microsoft.com/office/drawing/2015/9/8/chartex" xmlns:cx2="http://schemas.microsoft.com/office/drawing/2015/10/21/chartex" xmlns:cx3="http://schemas.microsoft.com/office/drawing/2016/5/9/chartex" xmlns:cx4="http://schemas.microsoft.com/office/drawing/2016/5/10/chartex" xmlns:cx5="http://schemas.microsoft.com/office/drawing/2016/5/11/chartex" xmlns:cx6="http://schemas.microsoft.com/office/drawing/2016/5/12/chartex" xmlns:cx7="http://schemas.microsoft.com/office/drawing/2016/5/13/chartex" xmlns:cx8="http://schemas.microsoft.com/office/drawing/2016/5/14/chartex" xmlns:mc="http://schemas.openxmlformats.org/markup-compatibility/2006" xmlns:aink="http://schemas.microsoft.com/office/drawing/2016/ink" xmlns:am3d="http://schemas.microsoft.com/office/drawing/2017/model3d" xmlns:o="urn:schemas-microsoft-com:office:office" xmlns:r="http://schemas.openxmlformats.org/officeDocument/2006/relationships" xmlns:m="http://schemas.openxmlformats.org/officeDocument/2006/math" xmlns:v="urn:schemas-microsoft-com:vml" xmlns:wp14="http://schemas.microsoft.com/office/word/2010/wordprocessingDrawing" xmlns:wp="http://schemas.openxmlformats.org/drawingml/2006/wordprocessingDrawing" xmlns:w10="urn:schemas-microsoft-com:office:word" xmlns:w="http://schemas.openxmlformats.org/wordprocessingml/2006/main" xmlns:w14="http://schemas.microsoft.com/office/word/2010/wordml" xmlns:w15="http://schemas.microsoft.com/office/word/2012/wordml" xmlns:w16cex="http://schemas.microsoft.com/office/word/2018/wordml/cex" xmlns:w16cid="http://schemas.microsoft.com/office/word/2016/wordml/cid" xmlns:w16="http://schemas.microsoft.com/office/word/2018/wordml" xmlns:w16se="http://schemas.microsoft.com/office/word/2015/wordml/symex" xmlns:wpg="http://schemas.microsoft.com/office/word/2010/wordprocessingGroup" xmlns:wpi="http://schemas.microsoft.com/office/word/2010/wordprocessingInk" xmlns:wne="http://schemas.microsoft.com/office/word/2006/wordml" xmlns:wps="http://schemas.microsoft.com/office/word/2010/wordprocessingShape" mc:Ignorable="w14 w15 w16se w16cid w16 w16cex wp14">
+<w:ftr xmlns:wpc="http://schemas.microsoft.com/office/word/2010/wordprocessingCanvas" xmlns:cx="http://schemas.microsoft.com/office/drawing/2014/chartex" xmlns:cx1="http://schemas.microsoft.com/office/drawing/2015/9/8/chartex" xmlns:cx2="http://schemas.microsoft.com/office/drawing/2015/10/21/chartex" xmlns:cx3="http://schemas.microsoft.com/office/drawing/2016/5/9/chartex" xmlns:cx4="http://schemas.microsoft.com/office/drawing/2016/5/10/chartex" xmlns:cx5="http://schemas.microsoft.com/office/drawing/2016/5/11/chartex" xmlns:cx6="http://schemas.microsoft.com/office/drawing/2016/5/12/chartex" xmlns:cx7="http://schemas.microsoft.com/office/drawing/2016/5/13/chartex" xmlns:cx8="http://schemas.microsoft.com/office/drawing/2016/5/14/chartex" xmlns:mc="http://schemas.openxmlformats.org/markup-compatibility/2006" xmlns:aink="http://schemas.microsoft.com/office/drawing/2016/ink" xmlns:am3d="http://schemas.microsoft.com/office/drawing/2017/model3d" xmlns:o="urn:schemas-microsoft-com:office:office" xmlns:oel="http://schemas.microsoft.com/office/2019/extlst" xmlns:r="http://schemas.openxmlformats.org/officeDocument/2006/relationships" xmlns:m="http://schemas.openxmlformats.org/officeDocument/2006/math" xmlns:v="urn:schemas-microsoft-com:vml" xmlns:wp14="http://schemas.microsoft.com/office/word/2010/wordprocessingDrawing" xmlns:wp="http://schemas.openxmlformats.org/drawingml/2006/wordprocessingDrawing" xmlns:w10="urn:schemas-microsoft-com:office:word" xmlns:w="http://schemas.openxmlformats.org/wordprocessingml/2006/main" xmlns:w14="http://schemas.microsoft.com/office/word/2010/wordml" xmlns:w15="http://schemas.microsoft.com/office/word/2012/wordml" xmlns:w16cex="http://schemas.microsoft.com/office/word/2018/wordml/cex" xmlns:w16cid="http://schemas.microsoft.com/office/word/2016/wordml/cid" xmlns:w16="http://schemas.microsoft.com/office/word/2018/wordml" xmlns:w16sdtdh="http://schemas.microsoft.com/office/word/2020/wordml/sdtdatahash" xmlns:w16se="http://schemas.microsoft.com/office/word/2015/wordml/symex" xmlns:wpg="http://schemas.microsoft.com/office/word/2010/wordprocessingGroup" xmlns:wpi="http://schemas.microsoft.com/office/word/2010/wordprocessingInk" xmlns:wne="http://schemas.microsoft.com/office/word/2006/wordml" xmlns:wps="http://schemas.microsoft.com/office/word/2010/wordprocessingShape" mc:Ignorable="w14 w15 w16se w16cid w16 w16cex w16sdtdh wp14">
   <w:p>
     <w:pPr>
       <w:pStyle w:val="Footer"/>
@@ -5027,7 +5087,7 @@
 </file>
 
 <file path=word/footnotes.xml><?xml version="1.0" encoding="utf-8"?>
-<w:footnotes xmlns:wpc="http://schemas.microsoft.com/office/word/2010/wordprocessingCanvas" xmlns:cx="http://schemas.microsoft.com/office/drawing/2014/chartex" xmlns:cx1="http://schemas.microsoft.com/office/drawing/2015/9/8/chartex" xmlns:cx2="http://schemas.microsoft.com/office/drawing/2015/10/21/chartex" xmlns:cx3="http://schemas.microsoft.com/office/drawing/2016/5/9/chartex" xmlns:cx4="http://schemas.microsoft.com/office/drawing/2016/5/10/chartex" xmlns:cx5="http://schemas.microsoft.com/office/drawing/2016/5/11/chartex" xmlns:cx6="http://schemas.microsoft.com/office/drawing/2016/5/12/chartex" xmlns:cx7="http://schemas.microsoft.com/office/drawing/2016/5/13/chartex" xmlns:cx8="http://schemas.microsoft.com/office/drawing/2016/5/14/chartex" xmlns:mc="http://schemas.openxmlformats.org/markup-compatibility/2006" xmlns:aink="http://schemas.microsoft.com/office/drawing/2016/ink" xmlns:am3d="http://schemas.microsoft.com/office/drawing/2017/model3d" xmlns:o="urn:schemas-microsoft-com:office:office" xmlns:r="http://schemas.openxmlformats.org/officeDocument/2006/relationships" xmlns:m="http://schemas.openxmlformats.org/officeDocument/2006/math" xmlns:v="urn:schemas-microsoft-com:vml" xmlns:wp14="http://schemas.microsoft.com/office/word/2010/wordprocessingDrawing" xmlns:wp="http://schemas.openxmlformats.org/drawingml/2006/wordprocessingDrawing" xmlns:w10="urn:schemas-microsoft-com:office:word" xmlns:w="http://schemas.openxmlformats.org/wordprocessingml/2006/main" xmlns:w14="http://schemas.microsoft.com/office/word/2010/wordml" xmlns:w15="http://schemas.microsoft.com/office/word/2012/wordml" xmlns:w16cex="http://schemas.microsoft.com/office/word/2018/wordml/cex" xmlns:w16cid="http://schemas.microsoft.com/office/word/2016/wordml/cid" xmlns:w16="http://schemas.microsoft.com/office/word/2018/wordml" xmlns:w16se="http://schemas.microsoft.com/office/word/2015/wordml/symex" xmlns:wpg="http://schemas.microsoft.com/office/word/2010/wordprocessingGroup" xmlns:wpi="http://schemas.microsoft.com/office/word/2010/wordprocessingInk" xmlns:wne="http://schemas.microsoft.com/office/word/2006/wordml" xmlns:wps="http://schemas.microsoft.com/office/word/2010/wordprocessingShape" mc:Ignorable="w14 w15 w16se w16cid w16 w16cex wp14">
+<w:footnotes xmlns:wpc="http://schemas.microsoft.com/office/word/2010/wordprocessingCanvas" xmlns:cx="http://schemas.microsoft.com/office/drawing/2014/chartex" xmlns:cx1="http://schemas.microsoft.com/office/drawing/2015/9/8/chartex" xmlns:cx2="http://schemas.microsoft.com/office/drawing/2015/10/21/chartex" xmlns:cx3="http://schemas.microsoft.com/office/drawing/2016/5/9/chartex" xmlns:cx4="http://schemas.microsoft.com/office/drawing/2016/5/10/chartex" xmlns:cx5="http://schemas.microsoft.com/office/drawing/2016/5/11/chartex" xmlns:cx6="http://schemas.microsoft.com/office/drawing/2016/5/12/chartex" xmlns:cx7="http://schemas.microsoft.com/office/drawing/2016/5/13/chartex" xmlns:cx8="http://schemas.microsoft.com/office/drawing/2016/5/14/chartex" xmlns:mc="http://schemas.openxmlformats.org/markup-compatibility/2006" xmlns:aink="http://schemas.microsoft.com/office/drawing/2016/ink" xmlns:am3d="http://schemas.microsoft.com/office/drawing/2017/model3d" xmlns:o="urn:schemas-microsoft-com:office:office" xmlns:oel="http://schemas.microsoft.com/office/2019/extlst" xmlns:r="http://schemas.openxmlformats.org/officeDocument/2006/relationships" xmlns:m="http://schemas.openxmlformats.org/officeDocument/2006/math" xmlns:v="urn:schemas-microsoft-com:vml" xmlns:wp14="http://schemas.microsoft.com/office/word/2010/wordprocessingDrawing" xmlns:wp="http://schemas.openxmlformats.org/drawingml/2006/wordprocessingDrawing" xmlns:w10="urn:schemas-microsoft-com:office:word" xmlns:w="http://schemas.openxmlformats.org/wordprocessingml/2006/main" xmlns:w14="http://schemas.microsoft.com/office/word/2010/wordml" xmlns:w15="http://schemas.microsoft.com/office/word/2012/wordml" xmlns:w16cex="http://schemas.microsoft.com/office/word/2018/wordml/cex" xmlns:w16cid="http://schemas.microsoft.com/office/word/2016/wordml/cid" xmlns:w16="http://schemas.microsoft.com/office/word/2018/wordml" xmlns:w16sdtdh="http://schemas.microsoft.com/office/word/2020/wordml/sdtdatahash" xmlns:w16se="http://schemas.microsoft.com/office/word/2015/wordml/symex" xmlns:wpg="http://schemas.microsoft.com/office/word/2010/wordprocessingGroup" xmlns:wpi="http://schemas.microsoft.com/office/word/2010/wordprocessingInk" xmlns:wne="http://schemas.microsoft.com/office/word/2006/wordml" xmlns:wps="http://schemas.microsoft.com/office/word/2010/wordprocessingShape" mc:Ignorable="w14 w15 w16se w16cid w16 w16cex w16sdtdh wp14">
   <w:footnote w:type="separator" w:id="-1">
     <w:p>
       <w:pPr>
@@ -5052,7 +5112,7 @@
 </file>
 
 <file path=word/header1.xml><?xml version="1.0" encoding="utf-8"?>
-<w:hdr xmlns:wpc="http://schemas.microsoft.com/office/word/2010/wordprocessingCanvas" xmlns:cx="http://schemas.microsoft.com/office/drawing/2014/chartex" xmlns:cx1="http://schemas.microsoft.com/office/drawing/2015/9/8/chartex" xmlns:cx2="http://schemas.microsoft.com/office/drawing/2015/10/21/chartex" xmlns:cx3="http://schemas.microsoft.com/office/drawing/2016/5/9/chartex" xmlns:cx4="http://schemas.microsoft.com/office/drawing/2016/5/10/chartex" xmlns:cx5="http://schemas.microsoft.com/office/drawing/2016/5/11/chartex" xmlns:cx6="http://schemas.microsoft.com/office/drawing/2016/5/12/chartex" xmlns:cx7="http://schemas.microsoft.com/office/drawing/2016/5/13/chartex" xmlns:cx8="http://schemas.microsoft.com/office/drawing/2016/5/14/chartex" xmlns:mc="http://schemas.openxmlformats.org/markup-compatibility/2006" xmlns:aink="http://schemas.microsoft.com/office/drawing/2016/ink" xmlns:am3d="http://schemas.microsoft.com/office/drawing/2017/model3d" xmlns:o="urn:schemas-microsoft-com:office:office" xmlns:r="http://schemas.openxmlformats.org/officeDocument/2006/relationships" xmlns:m="http://schemas.openxmlformats.org/officeDocument/2006/math" xmlns:v="urn:schemas-microsoft-com:vml" xmlns:wp14="http://schemas.microsoft.com/office/word/2010/wordprocessingDrawing" xmlns:wp="http://schemas.openxmlformats.org/drawingml/2006/wordprocessingDrawing" xmlns:w10="urn:schemas-microsoft-com:office:word" xmlns:w="http://schemas.openxmlformats.org/wordprocessingml/2006/main" xmlns:w14="http://schemas.microsoft.com/office/word/2010/wordml" xmlns:w15="http://schemas.microsoft.com/office/word/2012/wordml" xmlns:w16cex="http://schemas.microsoft.com/office/word/2018/wordml/cex" xmlns:w16cid="http://schemas.microsoft.com/office/word/2016/wordml/cid" xmlns:w16="http://schemas.microsoft.com/office/word/2018/wordml" xmlns:w16se="http://schemas.microsoft.com/office/word/2015/wordml/symex" xmlns:wpg="http://schemas.microsoft.com/office/word/2010/wordprocessingGroup" xmlns:wpi="http://schemas.microsoft.com/office/word/2010/wordprocessingInk" xmlns:wne="http://schemas.microsoft.com/office/word/2006/wordml" xmlns:wps="http://schemas.microsoft.com/office/word/2010/wordprocessingShape" mc:Ignorable="w14 w15 w16se w16cid w16 w16cex wp14">
+<w:hdr xmlns:wpc="http://schemas.microsoft.com/office/word/2010/wordprocessingCanvas" xmlns:cx="http://schemas.microsoft.com/office/drawing/2014/chartex" xmlns:cx1="http://schemas.microsoft.com/office/drawing/2015/9/8/chartex" xmlns:cx2="http://schemas.microsoft.com/office/drawing/2015/10/21/chartex" xmlns:cx3="http://schemas.microsoft.com/office/drawing/2016/5/9/chartex" xmlns:cx4="http://schemas.microsoft.com/office/drawing/2016/5/10/chartex" xmlns:cx5="http://schemas.microsoft.com/office/drawing/2016/5/11/chartex" xmlns:cx6="http://schemas.microsoft.com/office/drawing/2016/5/12/chartex" xmlns:cx7="http://schemas.microsoft.com/office/drawing/2016/5/13/chartex" xmlns:cx8="http://schemas.microsoft.com/office/drawing/2016/5/14/chartex" xmlns:mc="http://schemas.openxmlformats.org/markup-compatibility/2006" xmlns:aink="http://schemas.microsoft.com/office/drawing/2016/ink" xmlns:am3d="http://schemas.microsoft.com/office/drawing/2017/model3d" xmlns:o="urn:schemas-microsoft-com:office:office" xmlns:oel="http://schemas.microsoft.com/office/2019/extlst" xmlns:r="http://schemas.openxmlformats.org/officeDocument/2006/relationships" xmlns:m="http://schemas.openxmlformats.org/officeDocument/2006/math" xmlns:v="urn:schemas-microsoft-com:vml" xmlns:wp14="http://schemas.microsoft.com/office/word/2010/wordprocessingDrawing" xmlns:wp="http://schemas.openxmlformats.org/drawingml/2006/wordprocessingDrawing" xmlns:w10="urn:schemas-microsoft-com:office:word" xmlns:w="http://schemas.openxmlformats.org/wordprocessingml/2006/main" xmlns:w14="http://schemas.microsoft.com/office/word/2010/wordml" xmlns:w15="http://schemas.microsoft.com/office/word/2012/wordml" xmlns:w16cex="http://schemas.microsoft.com/office/word/2018/wordml/cex" xmlns:w16cid="http://schemas.microsoft.com/office/word/2016/wordml/cid" xmlns:w16="http://schemas.microsoft.com/office/word/2018/wordml" xmlns:w16sdtdh="http://schemas.microsoft.com/office/word/2020/wordml/sdtdatahash" xmlns:w16se="http://schemas.microsoft.com/office/word/2015/wordml/symex" xmlns:wpg="http://schemas.microsoft.com/office/word/2010/wordprocessingGroup" xmlns:wpi="http://schemas.microsoft.com/office/word/2010/wordprocessingInk" xmlns:wne="http://schemas.microsoft.com/office/word/2006/wordml" xmlns:wps="http://schemas.microsoft.com/office/word/2010/wordprocessingShape" mc:Ignorable="w14 w15 w16se w16cid w16 w16cex w16sdtdh wp14">
   <w:p>
     <w:pPr>
       <w:pStyle w:val="Header"/>
@@ -5086,7 +5146,7 @@
           </v:handles>
           <o:lock v:ext="edit" text="t" shapetype="t"/>
         </v:shapetype>
-        <v:shape id="PowerPlusWaterMarkObject121700922" o:spid="_x0000_s2050" type="#_x0000_t136" style="position:absolute;margin-left:0;margin-top:0;width:670.7pt;height:67.05pt;rotation:315;z-index:-251655168;mso-position-horizontal:center;mso-position-horizontal-relative:margin;mso-position-vertical:center;mso-position-vertical-relative:margin" o:allowincell="f" fillcolor="silver" stroked="f">
+        <v:shape id="PowerPlusWaterMarkObject121700922" o:spid="_x0000_s1026" type="#_x0000_t136" style="position:absolute;margin-left:0;margin-top:0;width:670.7pt;height:67.05pt;rotation:315;z-index:-251655168;mso-position-horizontal:center;mso-position-horizontal-relative:margin;mso-position-vertical:center;mso-position-vertical-relative:margin" o:allowincell="f" fillcolor="silver" stroked="f">
           <v:fill opacity=".5"/>
           <v:textpath style="font-family:&quot;Calibri&quot;;font-size:1pt" string="Syed Ziaul Habib (roobon@gmail.com)"/>
           <w10:wrap anchorx="margin" anchory="margin"/>
@@ -5098,7 +5158,7 @@
 </file>
 
 <file path=word/header2.xml><?xml version="1.0" encoding="utf-8"?>
-<w:hdr xmlns:wpc="http://schemas.microsoft.com/office/word/2010/wordprocessingCanvas" xmlns:cx="http://schemas.microsoft.com/office/drawing/2014/chartex" xmlns:cx1="http://schemas.microsoft.com/office/drawing/2015/9/8/chartex" xmlns:cx2="http://schemas.microsoft.com/office/drawing/2015/10/21/chartex" xmlns:cx3="http://schemas.microsoft.com/office/drawing/2016/5/9/chartex" xmlns:cx4="http://schemas.microsoft.com/office/drawing/2016/5/10/chartex" xmlns:cx5="http://schemas.microsoft.com/office/drawing/2016/5/11/chartex" xmlns:cx6="http://schemas.microsoft.com/office/drawing/2016/5/12/chartex" xmlns:cx7="http://schemas.microsoft.com/office/drawing/2016/5/13/chartex" xmlns:cx8="http://schemas.microsoft.com/office/drawing/2016/5/14/chartex" xmlns:mc="http://schemas.openxmlformats.org/markup-compatibility/2006" xmlns:aink="http://schemas.microsoft.com/office/drawing/2016/ink" xmlns:am3d="http://schemas.microsoft.com/office/drawing/2017/model3d" xmlns:o="urn:schemas-microsoft-com:office:office" xmlns:r="http://schemas.openxmlformats.org/officeDocument/2006/relationships" xmlns:m="http://schemas.openxmlformats.org/officeDocument/2006/math" xmlns:v="urn:schemas-microsoft-com:vml" xmlns:wp14="http://schemas.microsoft.com/office/word/2010/wordprocessingDrawing" xmlns:wp="http://schemas.openxmlformats.org/drawingml/2006/wordprocessingDrawing" xmlns:w10="urn:schemas-microsoft-com:office:word" xmlns:w="http://schemas.openxmlformats.org/wordprocessingml/2006/main" xmlns:w14="http://schemas.microsoft.com/office/word/2010/wordml" xmlns:w15="http://schemas.microsoft.com/office/word/2012/wordml" xmlns:w16cex="http://schemas.microsoft.com/office/word/2018/wordml/cex" xmlns:w16cid="http://schemas.microsoft.com/office/word/2016/wordml/cid" xmlns:w16="http://schemas.microsoft.com/office/word/2018/wordml" xmlns:w16se="http://schemas.microsoft.com/office/word/2015/wordml/symex" xmlns:wpg="http://schemas.microsoft.com/office/word/2010/wordprocessingGroup" xmlns:wpi="http://schemas.microsoft.com/office/word/2010/wordprocessingInk" xmlns:wne="http://schemas.microsoft.com/office/word/2006/wordml" xmlns:wps="http://schemas.microsoft.com/office/word/2010/wordprocessingShape" mc:Ignorable="w14 w15 w16se w16cid w16 w16cex wp14">
+<w:hdr xmlns:wpc="http://schemas.microsoft.com/office/word/2010/wordprocessingCanvas" xmlns:cx="http://schemas.microsoft.com/office/drawing/2014/chartex" xmlns:cx1="http://schemas.microsoft.com/office/drawing/2015/9/8/chartex" xmlns:cx2="http://schemas.microsoft.com/office/drawing/2015/10/21/chartex" xmlns:cx3="http://schemas.microsoft.com/office/drawing/2016/5/9/chartex" xmlns:cx4="http://schemas.microsoft.com/office/drawing/2016/5/10/chartex" xmlns:cx5="http://schemas.microsoft.com/office/drawing/2016/5/11/chartex" xmlns:cx6="http://schemas.microsoft.com/office/drawing/2016/5/12/chartex" xmlns:cx7="http://schemas.microsoft.com/office/drawing/2016/5/13/chartex" xmlns:cx8="http://schemas.microsoft.com/office/drawing/2016/5/14/chartex" xmlns:mc="http://schemas.openxmlformats.org/markup-compatibility/2006" xmlns:aink="http://schemas.microsoft.com/office/drawing/2016/ink" xmlns:am3d="http://schemas.microsoft.com/office/drawing/2017/model3d" xmlns:o="urn:schemas-microsoft-com:office:office" xmlns:oel="http://schemas.microsoft.com/office/2019/extlst" xmlns:r="http://schemas.openxmlformats.org/officeDocument/2006/relationships" xmlns:m="http://schemas.openxmlformats.org/officeDocument/2006/math" xmlns:v="urn:schemas-microsoft-com:vml" xmlns:wp14="http://schemas.microsoft.com/office/word/2010/wordprocessingDrawing" xmlns:wp="http://schemas.openxmlformats.org/drawingml/2006/wordprocessingDrawing" xmlns:w10="urn:schemas-microsoft-com:office:word" xmlns:w="http://schemas.openxmlformats.org/wordprocessingml/2006/main" xmlns:w14="http://schemas.microsoft.com/office/word/2010/wordml" xmlns:w15="http://schemas.microsoft.com/office/word/2012/wordml" xmlns:w16cex="http://schemas.microsoft.com/office/word/2018/wordml/cex" xmlns:w16cid="http://schemas.microsoft.com/office/word/2016/wordml/cid" xmlns:w16="http://schemas.microsoft.com/office/word/2018/wordml" xmlns:w16sdtdh="http://schemas.microsoft.com/office/word/2020/wordml/sdtdatahash" xmlns:w16se="http://schemas.microsoft.com/office/word/2015/wordml/symex" xmlns:wpg="http://schemas.microsoft.com/office/word/2010/wordprocessingGroup" xmlns:wpi="http://schemas.microsoft.com/office/word/2010/wordprocessingInk" xmlns:wne="http://schemas.microsoft.com/office/word/2006/wordml" xmlns:wps="http://schemas.microsoft.com/office/word/2010/wordprocessingShape" mc:Ignorable="w14 w15 w16se w16cid w16 w16cex w16sdtdh wp14">
   <w:p>
     <w:pPr>
       <w:pStyle w:val="Header"/>
@@ -5132,7 +5192,7 @@
           </v:handles>
           <o:lock v:ext="edit" text="t" shapetype="t"/>
         </v:shapetype>
-        <v:shape id="PowerPlusWaterMarkObject121700923" o:spid="_x0000_s2051" type="#_x0000_t136" style="position:absolute;margin-left:0;margin-top:0;width:670.7pt;height:67.05pt;rotation:315;z-index:-251653120;mso-position-horizontal:center;mso-position-horizontal-relative:margin;mso-position-vertical:center;mso-position-vertical-relative:margin" o:allowincell="f" fillcolor="silver" stroked="f">
+        <v:shape id="PowerPlusWaterMarkObject121700923" o:spid="_x0000_s1027" type="#_x0000_t136" style="position:absolute;margin-left:0;margin-top:0;width:670.7pt;height:67.05pt;rotation:315;z-index:-251653120;mso-position-horizontal:center;mso-position-horizontal-relative:margin;mso-position-vertical:center;mso-position-vertical-relative:margin" o:allowincell="f" fillcolor="silver" stroked="f">
           <v:fill opacity=".5"/>
           <v:textpath style="font-family:&quot;Calibri&quot;;font-size:1pt" string="Syed Ziaul Habib (roobon@gmail.com)"/>
           <w10:wrap anchorx="margin" anchory="margin"/>
@@ -5144,7 +5204,7 @@
 </file>
 
 <file path=word/header3.xml><?xml version="1.0" encoding="utf-8"?>
-<w:hdr xmlns:wpc="http://schemas.microsoft.com/office/word/2010/wordprocessingCanvas" xmlns:cx="http://schemas.microsoft.com/office/drawing/2014/chartex" xmlns:cx1="http://schemas.microsoft.com/office/drawing/2015/9/8/chartex" xmlns:cx2="http://schemas.microsoft.com/office/drawing/2015/10/21/chartex" xmlns:cx3="http://schemas.microsoft.com/office/drawing/2016/5/9/chartex" xmlns:cx4="http://schemas.microsoft.com/office/drawing/2016/5/10/chartex" xmlns:cx5="http://schemas.microsoft.com/office/drawing/2016/5/11/chartex" xmlns:cx6="http://schemas.microsoft.com/office/drawing/2016/5/12/chartex" xmlns:cx7="http://schemas.microsoft.com/office/drawing/2016/5/13/chartex" xmlns:cx8="http://schemas.microsoft.com/office/drawing/2016/5/14/chartex" xmlns:mc="http://schemas.openxmlformats.org/markup-compatibility/2006" xmlns:aink="http://schemas.microsoft.com/office/drawing/2016/ink" xmlns:am3d="http://schemas.microsoft.com/office/drawing/2017/model3d" xmlns:o="urn:schemas-microsoft-com:office:office" xmlns:r="http://schemas.openxmlformats.org/officeDocument/2006/relationships" xmlns:m="http://schemas.openxmlformats.org/officeDocument/2006/math" xmlns:v="urn:schemas-microsoft-com:vml" xmlns:wp14="http://schemas.microsoft.com/office/word/2010/wordprocessingDrawing" xmlns:wp="http://schemas.openxmlformats.org/drawingml/2006/wordprocessingDrawing" xmlns:w10="urn:schemas-microsoft-com:office:word" xmlns:w="http://schemas.openxmlformats.org/wordprocessingml/2006/main" xmlns:w14="http://schemas.microsoft.com/office/word/2010/wordml" xmlns:w15="http://schemas.microsoft.com/office/word/2012/wordml" xmlns:w16cex="http://schemas.microsoft.com/office/word/2018/wordml/cex" xmlns:w16cid="http://schemas.microsoft.com/office/word/2016/wordml/cid" xmlns:w16="http://schemas.microsoft.com/office/word/2018/wordml" xmlns:w16se="http://schemas.microsoft.com/office/word/2015/wordml/symex" xmlns:wpg="http://schemas.microsoft.com/office/word/2010/wordprocessingGroup" xmlns:wpi="http://schemas.microsoft.com/office/word/2010/wordprocessingInk" xmlns:wne="http://schemas.microsoft.com/office/word/2006/wordml" xmlns:wps="http://schemas.microsoft.com/office/word/2010/wordprocessingShape" mc:Ignorable="w14 w15 w16se w16cid w16 w16cex wp14">
+<w:hdr xmlns:wpc="http://schemas.microsoft.com/office/word/2010/wordprocessingCanvas" xmlns:cx="http://schemas.microsoft.com/office/drawing/2014/chartex" xmlns:cx1="http://schemas.microsoft.com/office/drawing/2015/9/8/chartex" xmlns:cx2="http://schemas.microsoft.com/office/drawing/2015/10/21/chartex" xmlns:cx3="http://schemas.microsoft.com/office/drawing/2016/5/9/chartex" xmlns:cx4="http://schemas.microsoft.com/office/drawing/2016/5/10/chartex" xmlns:cx5="http://schemas.microsoft.com/office/drawing/2016/5/11/chartex" xmlns:cx6="http://schemas.microsoft.com/office/drawing/2016/5/12/chartex" xmlns:cx7="http://schemas.microsoft.com/office/drawing/2016/5/13/chartex" xmlns:cx8="http://schemas.microsoft.com/office/drawing/2016/5/14/chartex" xmlns:mc="http://schemas.openxmlformats.org/markup-compatibility/2006" xmlns:aink="http://schemas.microsoft.com/office/drawing/2016/ink" xmlns:am3d="http://schemas.microsoft.com/office/drawing/2017/model3d" xmlns:o="urn:schemas-microsoft-com:office:office" xmlns:oel="http://schemas.microsoft.com/office/2019/extlst" xmlns:r="http://schemas.openxmlformats.org/officeDocument/2006/relationships" xmlns:m="http://schemas.openxmlformats.org/officeDocument/2006/math" xmlns:v="urn:schemas-microsoft-com:vml" xmlns:wp14="http://schemas.microsoft.com/office/word/2010/wordprocessingDrawing" xmlns:wp="http://schemas.openxmlformats.org/drawingml/2006/wordprocessingDrawing" xmlns:w10="urn:schemas-microsoft-com:office:word" xmlns:w="http://schemas.openxmlformats.org/wordprocessingml/2006/main" xmlns:w14="http://schemas.microsoft.com/office/word/2010/wordml" xmlns:w15="http://schemas.microsoft.com/office/word/2012/wordml" xmlns:w16cex="http://schemas.microsoft.com/office/word/2018/wordml/cex" xmlns:w16cid="http://schemas.microsoft.com/office/word/2016/wordml/cid" xmlns:w16="http://schemas.microsoft.com/office/word/2018/wordml" xmlns:w16sdtdh="http://schemas.microsoft.com/office/word/2020/wordml/sdtdatahash" xmlns:w16se="http://schemas.microsoft.com/office/word/2015/wordml/symex" xmlns:wpg="http://schemas.microsoft.com/office/word/2010/wordprocessingGroup" xmlns:wpi="http://schemas.microsoft.com/office/word/2010/wordprocessingInk" xmlns:wne="http://schemas.microsoft.com/office/word/2006/wordml" xmlns:wps="http://schemas.microsoft.com/office/word/2010/wordprocessingShape" mc:Ignorable="w14 w15 w16se w16cid w16 w16cex w16sdtdh wp14">
   <w:p>
     <w:pPr>
       <w:pStyle w:val="Header"/>
@@ -5178,7 +5238,7 @@
           </v:handles>
           <o:lock v:ext="edit" text="t" shapetype="t"/>
         </v:shapetype>
-        <v:shape id="PowerPlusWaterMarkObject121700921" o:spid="_x0000_s2049" type="#_x0000_t136" style="position:absolute;margin-left:0;margin-top:0;width:670.7pt;height:67.05pt;rotation:315;z-index:-251657216;mso-position-horizontal:center;mso-position-horizontal-relative:margin;mso-position-vertical:center;mso-position-vertical-relative:margin" o:allowincell="f" fillcolor="silver" stroked="f">
+        <v:shape id="PowerPlusWaterMarkObject121700921" o:spid="_x0000_s1025" type="#_x0000_t136" style="position:absolute;margin-left:0;margin-top:0;width:670.7pt;height:67.05pt;rotation:315;z-index:-251657216;mso-position-horizontal:center;mso-position-horizontal-relative:margin;mso-position-vertical:center;mso-position-vertical-relative:margin" o:allowincell="f" fillcolor="silver" stroked="f">
           <v:fill opacity=".5"/>
           <v:textpath style="font-family:&quot;Calibri&quot;;font-size:1pt" string="Syed Ziaul Habib (roobon@gmail.com)"/>
           <w10:wrap anchorx="margin" anchory="margin"/>
@@ -5190,7 +5250,7 @@
 </file>
 
 <file path=word/numbering.xml><?xml version="1.0" encoding="utf-8"?>
-<w:numbering xmlns:wpc="http://schemas.microsoft.com/office/word/2010/wordprocessingCanvas" xmlns:cx="http://schemas.microsoft.com/office/drawing/2014/chartex" xmlns:cx1="http://schemas.microsoft.com/office/drawing/2015/9/8/chartex" xmlns:cx2="http://schemas.microsoft.com/office/drawing/2015/10/21/chartex" xmlns:cx3="http://schemas.microsoft.com/office/drawing/2016/5/9/chartex" xmlns:cx4="http://schemas.microsoft.com/office/drawing/2016/5/10/chartex" xmlns:cx5="http://schemas.microsoft.com/office/drawing/2016/5/11/chartex" xmlns:cx6="http://schemas.microsoft.com/office/drawing/2016/5/12/chartex" xmlns:cx7="http://schemas.microsoft.com/office/drawing/2016/5/13/chartex" xmlns:cx8="http://schemas.microsoft.com/office/drawing/2016/5/14/chartex" xmlns:mc="http://schemas.openxmlformats.org/markup-compatibility/2006" xmlns:aink="http://schemas.microsoft.com/office/drawing/2016/ink" xmlns:am3d="http://schemas.microsoft.com/office/drawing/2017/model3d" xmlns:o="urn:schemas-microsoft-com:office:office" xmlns:r="http://schemas.openxmlformats.org/officeDocument/2006/relationships" xmlns:m="http://schemas.openxmlformats.org/officeDocument/2006/math" xmlns:v="urn:schemas-microsoft-com:vml" xmlns:wp14="http://schemas.microsoft.com/office/word/2010/wordprocessingDrawing" xmlns:wp="http://schemas.openxmlformats.org/drawingml/2006/wordprocessingDrawing" xmlns:w10="urn:schemas-microsoft-com:office:word" xmlns:w="http://schemas.openxmlformats.org/wordprocessingml/2006/main" xmlns:w14="http://schemas.microsoft.com/office/word/2010/wordml" xmlns:w15="http://schemas.microsoft.com/office/word/2012/wordml" xmlns:w16cex="http://schemas.microsoft.com/office/word/2018/wordml/cex" xmlns:w16cid="http://schemas.microsoft.com/office/word/2016/wordml/cid" xmlns:w16="http://schemas.microsoft.com/office/word/2018/wordml" xmlns:w16se="http://schemas.microsoft.com/office/word/2015/wordml/symex" xmlns:wpg="http://schemas.microsoft.com/office/word/2010/wordprocessingGroup" xmlns:wpi="http://schemas.microsoft.com/office/word/2010/wordprocessingInk" xmlns:wne="http://schemas.microsoft.com/office/word/2006/wordml" xmlns:wps="http://schemas.microsoft.com/office/word/2010/wordprocessingShape" mc:Ignorable="w14 w15 w16se w16cid w16 w16cex wp14">
+<w:numbering xmlns:wpc="http://schemas.microsoft.com/office/word/2010/wordprocessingCanvas" xmlns:cx="http://schemas.microsoft.com/office/drawing/2014/chartex" xmlns:cx1="http://schemas.microsoft.com/office/drawing/2015/9/8/chartex" xmlns:cx2="http://schemas.microsoft.com/office/drawing/2015/10/21/chartex" xmlns:cx3="http://schemas.microsoft.com/office/drawing/2016/5/9/chartex" xmlns:cx4="http://schemas.microsoft.com/office/drawing/2016/5/10/chartex" xmlns:cx5="http://schemas.microsoft.com/office/drawing/2016/5/11/chartex" xmlns:cx6="http://schemas.microsoft.com/office/drawing/2016/5/12/chartex" xmlns:cx7="http://schemas.microsoft.com/office/drawing/2016/5/13/chartex" xmlns:cx8="http://schemas.microsoft.com/office/drawing/2016/5/14/chartex" xmlns:mc="http://schemas.openxmlformats.org/markup-compatibility/2006" xmlns:aink="http://schemas.microsoft.com/office/drawing/2016/ink" xmlns:am3d="http://schemas.microsoft.com/office/drawing/2017/model3d" xmlns:o="urn:schemas-microsoft-com:office:office" xmlns:oel="http://schemas.microsoft.com/office/2019/extlst" xmlns:r="http://schemas.openxmlformats.org/officeDocument/2006/relationships" xmlns:m="http://schemas.openxmlformats.org/officeDocument/2006/math" xmlns:v="urn:schemas-microsoft-com:vml" xmlns:wp14="http://schemas.microsoft.com/office/word/2010/wordprocessingDrawing" xmlns:wp="http://schemas.openxmlformats.org/drawingml/2006/wordprocessingDrawing" xmlns:w10="urn:schemas-microsoft-com:office:word" xmlns:w="http://schemas.openxmlformats.org/wordprocessingml/2006/main" xmlns:w14="http://schemas.microsoft.com/office/word/2010/wordml" xmlns:w15="http://schemas.microsoft.com/office/word/2012/wordml" xmlns:w16cex="http://schemas.microsoft.com/office/word/2018/wordml/cex" xmlns:w16cid="http://schemas.microsoft.com/office/word/2016/wordml/cid" xmlns:w16="http://schemas.microsoft.com/office/word/2018/wordml" xmlns:w16sdtdh="http://schemas.microsoft.com/office/word/2020/wordml/sdtdatahash" xmlns:w16se="http://schemas.microsoft.com/office/word/2015/wordml/symex" xmlns:wpg="http://schemas.microsoft.com/office/word/2010/wordprocessingGroup" xmlns:wpi="http://schemas.microsoft.com/office/word/2010/wordprocessingInk" xmlns:wne="http://schemas.microsoft.com/office/word/2006/wordml" xmlns:wps="http://schemas.microsoft.com/office/word/2010/wordprocessingShape" mc:Ignorable="w14 w15 w16se w16cid w16 w16cex w16sdtdh wp14">
   <w:abstractNum w:abstractNumId="0" w15:restartNumberingAfterBreak="0">
     <w:nsid w:val="3B4574EC"/>
     <w:multiLevelType w:val="hybridMultilevel"/>
@@ -5455,13 +5515,13 @@
       </w:pPr>
     </w:lvl>
   </w:abstractNum>
-  <w:num w:numId="1">
+  <w:num w:numId="1" w16cid:durableId="118695219">
     <w:abstractNumId w:val="0"/>
   </w:num>
-  <w:num w:numId="2">
+  <w:num w:numId="2" w16cid:durableId="453207776">
     <w:abstractNumId w:val="1"/>
   </w:num>
-  <w:num w:numId="3">
+  <w:num w:numId="3" w16cid:durableId="1109592169">
     <w:abstractNumId w:val="2"/>
   </w:num>
   <w:numIdMacAtCleanup w:val="3"/>
@@ -5469,7 +5529,7 @@
 </file>
 
 <file path=word/styles.xml><?xml version="1.0" encoding="utf-8"?>
-<w:styles xmlns:mc="http://schemas.openxmlformats.org/markup-compatibility/2006" xmlns:r="http://schemas.openxmlformats.org/officeDocument/2006/relationships" xmlns:w="http://schemas.openxmlformats.org/wordprocessingml/2006/main" xmlns:w14="http://schemas.microsoft.com/office/word/2010/wordml" xmlns:w15="http://schemas.microsoft.com/office/word/2012/wordml" xmlns:w16cex="http://schemas.microsoft.com/office/word/2018/wordml/cex" xmlns:w16cid="http://schemas.microsoft.com/office/word/2016/wordml/cid" xmlns:w16="http://schemas.microsoft.com/office/word/2018/wordml" xmlns:w16se="http://schemas.microsoft.com/office/word/2015/wordml/symex" mc:Ignorable="w14 w15 w16se w16cid w16 w16cex">
+<w:styles xmlns:mc="http://schemas.openxmlformats.org/markup-compatibility/2006" xmlns:r="http://schemas.openxmlformats.org/officeDocument/2006/relationships" xmlns:w="http://schemas.openxmlformats.org/wordprocessingml/2006/main" xmlns:w14="http://schemas.microsoft.com/office/word/2010/wordml" xmlns:w15="http://schemas.microsoft.com/office/word/2012/wordml" xmlns:w16cex="http://schemas.microsoft.com/office/word/2018/wordml/cex" xmlns:w16cid="http://schemas.microsoft.com/office/word/2016/wordml/cid" xmlns:w16="http://schemas.microsoft.com/office/word/2018/wordml" xmlns:w16sdtdh="http://schemas.microsoft.com/office/word/2020/wordml/sdtdatahash" xmlns:w16se="http://schemas.microsoft.com/office/word/2015/wordml/symex" mc:Ignorable="w14 w15 w16se w16cid w16 w16cex w16sdtdh">
   <w:docDefaults>
     <w:rPrDefault>
       <w:rPr>
@@ -5866,6 +5926,7 @@
   <w:style w:type="paragraph" w:default="1" w:styleId="Normal">
     <w:name w:val="Normal"/>
     <w:qFormat/>
+    <w:rsid w:val="006115B5"/>
   </w:style>
   <w:style w:type="character" w:default="1" w:styleId="DefaultParagraphFont">
     <w:name w:val="Default Paragraph Font"/>

</xml_diff>